<commit_message>
Avanzado Cálculo tiempo de ejecución
</commit_message>
<xml_diff>
--- a/MemoriaEjercicio de Profiling.docx
+++ b/MemoriaEjercicio de Profiling.docx
@@ -3746,6 +3746,15 @@
           <w:szCs w:val="16"/>
           <w:lang w:val="en-US"/>
         </w:rPr>
+        <w:t xml:space="preserve">Envío datos = </w:t>
+      </w:r>
+      <w:r>
+        <w:rPr>
+          <w:rFonts w:ascii="Courier 10 Pitch" w:hAnsi="Courier 10 Pitch"/>
+          <w:sz w:val="16"/>
+          <w:szCs w:val="16"/>
+          <w:lang w:val="en-US"/>
+        </w:rPr>
         <w:t xml:space="preserve">0.046699, 0.046651, 0.046573 </w:t>
       </w:r>
       <w:r>
@@ -3775,6 +3784,15 @@
           <w:szCs w:val="16"/>
           <w:lang w:val="en-US"/>
         </w:rPr>
+        <w:t xml:space="preserve">Recepción datos = </w:t>
+      </w:r>
+      <w:r>
+        <w:rPr>
+          <w:rFonts w:ascii="Courier 10 Pitch" w:hAnsi="Courier 10 Pitch"/>
+          <w:sz w:val="16"/>
+          <w:szCs w:val="16"/>
+          <w:lang w:val="en-US"/>
+        </w:rPr>
         <w:t xml:space="preserve">0.725127, 0.042534, 0.042372 </w:t>
       </w:r>
       <w:r>
@@ -3895,6 +3913,310 @@
           <w:sz w:val="16"/>
           <w:szCs w:val="16"/>
         </w:rPr>
+      </w:r>
+    </w:p>
+    <w:p>
+      <w:pPr>
+        <w:pStyle w:val="Normal"/>
+        <w:jc w:val="left"/>
+        <w:rPr>
+          <w:rFonts w:ascii="Courier 10 Pitch" w:hAnsi="Courier 10 Pitch"/>
+          <w:sz w:val="16"/>
+          <w:szCs w:val="16"/>
+        </w:rPr>
+      </w:pPr>
+      <w:r>
+        <w:rPr>
+          <w:rFonts w:ascii="Courier 10 Pitch" w:hAnsi="Courier 10 Pitch"/>
+          <w:sz w:val="16"/>
+          <w:szCs w:val="16"/>
+          <w:lang w:val="en-US"/>
+        </w:rPr>
+        <w:t>E</w:t>
+      </w:r>
+      <w:r>
+        <w:rPr>
+          <w:rFonts w:ascii="Courier 10 Pitch" w:hAnsi="Courier 10 Pitch"/>
+          <w:sz w:val="16"/>
+          <w:szCs w:val="16"/>
+          <w:lang w:val="en-US"/>
+        </w:rPr>
+        <w:t>sclavo 1:</w:t>
+      </w:r>
+    </w:p>
+    <w:p>
+      <w:pPr>
+        <w:pStyle w:val="Normal"/>
+        <w:jc w:val="left"/>
+        <w:rPr>
+          <w:rFonts w:ascii="Courier 10 Pitch" w:hAnsi="Courier 10 Pitch"/>
+          <w:sz w:val="16"/>
+          <w:szCs w:val="16"/>
+        </w:rPr>
+      </w:pPr>
+      <w:r>
+        <w:rPr>
+          <w:rFonts w:ascii="Courier 10 Pitch" w:hAnsi="Courier 10 Pitch"/>
+          <w:sz w:val="16"/>
+          <w:szCs w:val="16"/>
+          <w:lang w:val="en-US"/>
+        </w:rPr>
+        <w:t xml:space="preserve">Envío y recepción de datos = </w:t>
+      </w:r>
+      <w:r>
+        <w:rPr>
+          <w:rFonts w:ascii="Courier 10 Pitch" w:hAnsi="Courier 10 Pitch"/>
+          <w:sz w:val="16"/>
+          <w:szCs w:val="16"/>
+          <w:lang w:val="en-US"/>
+        </w:rPr>
+        <w:t xml:space="preserve">0.051662 </w:t>
+      </w:r>
+      <w:r>
+        <w:rPr>
+          <w:rFonts w:ascii="Courier 10 Pitch" w:hAnsi="Courier 10 Pitch"/>
+          <w:sz w:val="16"/>
+          <w:szCs w:val="16"/>
+          <w:lang w:val="en-US"/>
+        </w:rPr>
+        <w:t xml:space="preserve">+ </w:t>
+      </w:r>
+      <w:r>
+        <w:rPr>
+          <w:rFonts w:ascii="Courier 10 Pitch" w:hAnsi="Courier 10 Pitch"/>
+          <w:sz w:val="16"/>
+          <w:szCs w:val="16"/>
+          <w:lang w:val="en-US"/>
+        </w:rPr>
+        <w:t xml:space="preserve">0.011948 </w:t>
+      </w:r>
+      <w:r>
+        <w:rPr>
+          <w:rFonts w:ascii="Courier 10 Pitch" w:hAnsi="Courier 10 Pitch"/>
+          <w:sz w:val="16"/>
+          <w:szCs w:val="16"/>
+          <w:lang w:val="en-US"/>
+        </w:rPr>
+        <w:t>= 0,06361</w:t>
+      </w:r>
+    </w:p>
+    <w:p>
+      <w:pPr>
+        <w:pStyle w:val="Normal"/>
+        <w:jc w:val="left"/>
+        <w:rPr>
+          <w:rFonts w:ascii="Courier 10 Pitch" w:hAnsi="Courier 10 Pitch"/>
+          <w:sz w:val="16"/>
+          <w:szCs w:val="16"/>
+        </w:rPr>
+      </w:pPr>
+      <w:r>
+        <w:rPr>
+          <w:rFonts w:ascii="Courier 10 Pitch" w:hAnsi="Courier 10 Pitch"/>
+          <w:sz w:val="16"/>
+          <w:szCs w:val="16"/>
+          <w:lang w:val="en-US"/>
+        </w:rPr>
+        <w:t>Ejecucion Esclavo 1 = 0.870442</w:t>
+      </w:r>
+    </w:p>
+    <w:p>
+      <w:pPr>
+        <w:pStyle w:val="Normal"/>
+        <w:jc w:val="left"/>
+        <w:rPr>
+          <w:rFonts w:ascii="Courier 10 Pitch" w:hAnsi="Courier 10 Pitch"/>
+          <w:sz w:val="16"/>
+          <w:szCs w:val="16"/>
+        </w:rPr>
+      </w:pPr>
+      <w:bookmarkStart w:id="0" w:name="__DdeLink__2475_1823988444"/>
+      <w:r>
+        <w:rPr>
+          <w:rFonts w:ascii="Courier 10 Pitch" w:hAnsi="Courier 10 Pitch"/>
+          <w:sz w:val="16"/>
+          <w:szCs w:val="16"/>
+          <w:lang w:val="en-US"/>
+        </w:rPr>
+        <w:t>E</w:t>
+      </w:r>
+      <w:r>
+        <w:rPr>
+          <w:rFonts w:ascii="Courier 10 Pitch" w:hAnsi="Courier 10 Pitch"/>
+          <w:sz w:val="16"/>
+          <w:szCs w:val="16"/>
+          <w:lang w:val="en-US"/>
+        </w:rPr>
+        <w:t xml:space="preserve">l tiempo de transmisión de datos supone el </w:t>
+      </w:r>
+      <w:bookmarkEnd w:id="0"/>
+      <w:r>
+        <w:rPr>
+          <w:rFonts w:ascii="Courier 10 Pitch" w:hAnsi="Courier 10 Pitch"/>
+          <w:sz w:val="16"/>
+          <w:szCs w:val="16"/>
+          <w:lang w:val="en-US"/>
+        </w:rPr>
+        <w:t>7,31% de tiempo de ejecución del esclavo 1</w:t>
+      </w:r>
+    </w:p>
+    <w:p>
+      <w:pPr>
+        <w:pStyle w:val="Normal"/>
+        <w:jc w:val="left"/>
+        <w:rPr>
+          <w:lang w:val="en-US"/>
+        </w:rPr>
+      </w:pPr>
+      <w:r>
+        <w:rPr>
+          <w:rFonts w:ascii="Courier 10 Pitch" w:hAnsi="Courier 10 Pitch"/>
+          <w:sz w:val="16"/>
+          <w:szCs w:val="16"/>
+        </w:rPr>
+      </w:r>
+    </w:p>
+    <w:p>
+      <w:pPr>
+        <w:pStyle w:val="Normal"/>
+        <w:jc w:val="left"/>
+        <w:rPr>
+          <w:rFonts w:ascii="Courier 10 Pitch" w:hAnsi="Courier 10 Pitch"/>
+          <w:sz w:val="16"/>
+          <w:szCs w:val="16"/>
+        </w:rPr>
+      </w:pPr>
+      <w:r>
+        <w:rPr>
+          <w:rFonts w:ascii="Courier 10 Pitch" w:hAnsi="Courier 10 Pitch"/>
+          <w:sz w:val="16"/>
+          <w:szCs w:val="16"/>
+          <w:lang w:val="en-US"/>
+        </w:rPr>
+        <w:t>Esclavo 2:</w:t>
+      </w:r>
+    </w:p>
+    <w:p>
+      <w:pPr>
+        <w:pStyle w:val="Normal"/>
+        <w:jc w:val="left"/>
+        <w:rPr>
+          <w:rFonts w:ascii="Courier 10 Pitch" w:hAnsi="Courier 10 Pitch"/>
+          <w:sz w:val="16"/>
+          <w:szCs w:val="16"/>
+        </w:rPr>
+      </w:pPr>
+      <w:r>
+        <w:rPr>
+          <w:rFonts w:ascii="Courier 10 Pitch" w:hAnsi="Courier 10 Pitch"/>
+          <w:sz w:val="16"/>
+          <w:szCs w:val="16"/>
+          <w:lang w:val="en-US"/>
+        </w:rPr>
+        <w:t xml:space="preserve">Envío y recepción de datos = </w:t>
+      </w:r>
+      <w:r>
+        <w:rPr>
+          <w:rFonts w:ascii="Courier 10 Pitch" w:hAnsi="Courier 10 Pitch"/>
+          <w:sz w:val="16"/>
+          <w:szCs w:val="16"/>
+          <w:lang w:val="en-US"/>
+        </w:rPr>
+        <w:t xml:space="preserve">0.098608 </w:t>
+      </w:r>
+      <w:r>
+        <w:rPr>
+          <w:rFonts w:ascii="Courier 10 Pitch" w:hAnsi="Courier 10 Pitch"/>
+          <w:sz w:val="16"/>
+          <w:szCs w:val="16"/>
+          <w:lang w:val="en-US"/>
+        </w:rPr>
+        <w:t xml:space="preserve">+ </w:t>
+      </w:r>
+      <w:r>
+        <w:rPr>
+          <w:rFonts w:ascii="Courier 10 Pitch" w:hAnsi="Courier 10 Pitch"/>
+          <w:sz w:val="16"/>
+          <w:szCs w:val="16"/>
+          <w:lang w:val="en-US"/>
+        </w:rPr>
+        <w:t xml:space="preserve">0.011901 </w:t>
+      </w:r>
+      <w:r>
+        <w:rPr>
+          <w:rFonts w:ascii="Courier 10 Pitch" w:hAnsi="Courier 10 Pitch"/>
+          <w:sz w:val="16"/>
+          <w:szCs w:val="16"/>
+          <w:lang w:val="en-US"/>
+        </w:rPr>
+        <w:t>= 0,110509</w:t>
+      </w:r>
+    </w:p>
+    <w:p>
+      <w:pPr>
+        <w:pStyle w:val="Normal"/>
+        <w:jc w:val="left"/>
+        <w:rPr>
+          <w:rFonts w:ascii="Courier 10 Pitch" w:hAnsi="Courier 10 Pitch"/>
+          <w:sz w:val="16"/>
+          <w:szCs w:val="16"/>
+        </w:rPr>
+      </w:pPr>
+      <w:r>
+        <w:rPr>
+          <w:rFonts w:ascii="Courier 10 Pitch" w:hAnsi="Courier 10 Pitch"/>
+          <w:sz w:val="16"/>
+          <w:szCs w:val="16"/>
+          <w:lang w:val="en-US"/>
+        </w:rPr>
+        <w:t>Ejecucion Esclavo 2 = 0.913046</w:t>
+      </w:r>
+    </w:p>
+    <w:p>
+      <w:pPr>
+        <w:pStyle w:val="Normal"/>
+        <w:jc w:val="left"/>
+        <w:rPr>
+          <w:rFonts w:ascii="Courier 10 Pitch" w:hAnsi="Courier 10 Pitch"/>
+          <w:sz w:val="16"/>
+          <w:szCs w:val="16"/>
+        </w:rPr>
+      </w:pPr>
+      <w:r>
+        <w:rPr>
+          <w:rFonts w:ascii="Courier 10 Pitch" w:hAnsi="Courier 10 Pitch"/>
+          <w:sz w:val="16"/>
+          <w:szCs w:val="16"/>
+          <w:lang w:val="en-US"/>
+        </w:rPr>
+        <w:t>E</w:t>
+      </w:r>
+      <w:r>
+        <w:rPr>
+          <w:rFonts w:ascii="Courier 10 Pitch" w:hAnsi="Courier 10 Pitch"/>
+          <w:sz w:val="16"/>
+          <w:szCs w:val="16"/>
+          <w:lang w:val="en-US"/>
+        </w:rPr>
+        <w:t xml:space="preserve">l tiempo de transmisión de datos supone el </w:t>
+      </w:r>
+      <w:r>
+        <w:rPr>
+          <w:rFonts w:ascii="Courier 10 Pitch" w:hAnsi="Courier 10 Pitch"/>
+          <w:sz w:val="16"/>
+          <w:szCs w:val="16"/>
+          <w:lang w:val="en-US"/>
+        </w:rPr>
+        <w:t xml:space="preserve">12,1% </w:t>
+      </w:r>
+      <w:r>
+        <w:rPr>
+          <w:rFonts w:ascii="Courier 10 Pitch" w:hAnsi="Courier 10 Pitch"/>
+          <w:sz w:val="16"/>
+          <w:szCs w:val="16"/>
+          <w:lang w:val="en-US"/>
+        </w:rPr>
+        <w:t>de tiempo de ejecución del esclavo 2</w:t>
       </w:r>
     </w:p>
     <w:p>

</xml_diff>